<commit_message>
removed some dataset stuff. updated docx
</commit_message>
<xml_diff>
--- a/Karamavros_Assignment2.docx
+++ b/Karamavros_Assignment2.docx
@@ -69,7 +69,10 @@
         <w:t>/</w:t>
       </w:r>
       <w:r>
-        <w:t>14</w:t>
+        <w:t>1</w:t>
+      </w:r>
+      <w:r>
+        <w:t>7</w:t>
       </w:r>
       <w:r>
         <w:t>/20</w:t>
@@ -139,7 +142,7 @@
           <w:r>
             <w:fldChar w:fldCharType="separate"/>
           </w:r>
-          <w:hyperlink w:anchor="_Toc53687710" w:history="1">
+          <w:hyperlink w:anchor="_Toc53841915" w:history="1">
             <w:r>
               <w:rPr>
                 <w:rStyle w:val="Hyperlink"/>
@@ -166,7 +169,7 @@
                 <w:noProof/>
                 <w:webHidden/>
               </w:rPr>
-              <w:instrText xml:space="preserve"> PAGEREF _Toc53687710 \h </w:instrText>
+              <w:instrText xml:space="preserve"> PAGEREF _Toc53841915 \h </w:instrText>
             </w:r>
             <w:r>
               <w:rPr>
@@ -208,7 +211,7 @@
               <w:noProof/>
             </w:rPr>
           </w:pPr>
-          <w:hyperlink w:anchor="_Toc53687711" w:history="1">
+          <w:hyperlink w:anchor="_Toc53841916" w:history="1">
             <w:r>
               <w:rPr>
                 <w:rStyle w:val="Hyperlink"/>
@@ -235,7 +238,7 @@
                 <w:noProof/>
                 <w:webHidden/>
               </w:rPr>
-              <w:instrText xml:space="preserve"> PAGEREF _Toc53687711 \h </w:instrText>
+              <w:instrText xml:space="preserve"> PAGEREF _Toc53841916 \h </w:instrText>
             </w:r>
             <w:r>
               <w:rPr>
@@ -277,7 +280,7 @@
               <w:noProof/>
             </w:rPr>
           </w:pPr>
-          <w:hyperlink w:anchor="_Toc53687712" w:history="1">
+          <w:hyperlink w:anchor="_Toc53841917" w:history="1">
             <w:r>
               <w:rPr>
                 <w:rStyle w:val="Hyperlink"/>
@@ -304,7 +307,7 @@
                 <w:noProof/>
                 <w:webHidden/>
               </w:rPr>
-              <w:instrText xml:space="preserve"> PAGEREF _Toc53687712 \h </w:instrText>
+              <w:instrText xml:space="preserve"> PAGEREF _Toc53841917 \h </w:instrText>
             </w:r>
             <w:r>
               <w:rPr>
@@ -346,7 +349,7 @@
               <w:noProof/>
             </w:rPr>
           </w:pPr>
-          <w:hyperlink w:anchor="_Toc53687713" w:history="1">
+          <w:hyperlink w:anchor="_Toc53841918" w:history="1">
             <w:r>
               <w:rPr>
                 <w:rStyle w:val="Hyperlink"/>
@@ -373,7 +376,7 @@
                 <w:noProof/>
                 <w:webHidden/>
               </w:rPr>
-              <w:instrText xml:space="preserve"> PAGEREF _Toc53687713 \h </w:instrText>
+              <w:instrText xml:space="preserve"> PAGEREF _Toc53841918 \h </w:instrText>
             </w:r>
             <w:r>
               <w:rPr>
@@ -393,7 +396,7 @@
                 <w:noProof/>
                 <w:webHidden/>
               </w:rPr>
-              <w:t>7</w:t>
+              <w:t>8</w:t>
             </w:r>
             <w:r>
               <w:rPr>
@@ -422,7 +425,7 @@
         <w:pStyle w:val="Heading2"/>
         <w:pageBreakBefore/>
       </w:pPr>
-      <w:bookmarkStart w:id="0" w:name="_Toc53687710"/>
+      <w:bookmarkStart w:id="0" w:name="_Toc53841915"/>
       <w:r>
         <w:t>Normal GAN</w:t>
       </w:r>
@@ -508,7 +511,7 @@
         <w:pStyle w:val="Heading2"/>
         <w:pageBreakBefore/>
       </w:pPr>
-      <w:bookmarkStart w:id="1" w:name="_Toc53687711"/>
+      <w:bookmarkStart w:id="1" w:name="_Toc53841916"/>
       <w:r>
         <w:t>DC GAN:</w:t>
       </w:r>
@@ -639,27 +642,14 @@
       <w:r>
         <w:t xml:space="preserve">Figure </w:t>
       </w:r>
-      <w:r>
-        <w:fldChar w:fldCharType="begin"/>
-      </w:r>
-      <w:r>
-        <w:instrText xml:space="preserve"> SEQ Figure \* ARABIC </w:instrText>
-      </w:r>
-      <w:r>
-        <w:fldChar w:fldCharType="separate"/>
-      </w:r>
-      <w:r>
-        <w:rPr>
-          <w:noProof/>
-        </w:rPr>
-        <w:t>2</w:t>
-      </w:r>
-      <w:r>
-        <w:rPr>
-          <w:noProof/>
-        </w:rPr>
-        <w:fldChar w:fldCharType="end"/>
-      </w:r>
+      <w:fldSimple w:instr=" SEQ Figure \* ARABIC ">
+        <w:r>
+          <w:rPr>
+            <w:noProof/>
+          </w:rPr>
+          <w:t>2</w:t>
+        </w:r>
+      </w:fldSimple>
       <w:r>
         <w:t>: Fashion-MNIST</w:t>
       </w:r>
@@ -727,27 +717,14 @@
       <w:r>
         <w:t xml:space="preserve">Figure </w:t>
       </w:r>
-      <w:r>
-        <w:fldChar w:fldCharType="begin"/>
-      </w:r>
-      <w:r>
-        <w:instrText xml:space="preserve"> SEQ Figure \* ARABIC </w:instrText>
-      </w:r>
-      <w:r>
-        <w:fldChar w:fldCharType="separate"/>
-      </w:r>
-      <w:r>
-        <w:rPr>
-          <w:noProof/>
-        </w:rPr>
-        <w:t>3</w:t>
-      </w:r>
-      <w:r>
-        <w:rPr>
-          <w:noProof/>
-        </w:rPr>
-        <w:fldChar w:fldCharType="end"/>
-      </w:r>
+      <w:fldSimple w:instr=" SEQ Figure \* ARABIC ">
+        <w:r>
+          <w:rPr>
+            <w:noProof/>
+          </w:rPr>
+          <w:t>3</w:t>
+        </w:r>
+      </w:fldSimple>
       <w:r>
         <w:t>: CIFAR-10</w:t>
       </w:r>
@@ -812,7 +789,7 @@
         <w:pStyle w:val="Heading2"/>
         <w:pageBreakBefore/>
       </w:pPr>
-      <w:bookmarkStart w:id="2" w:name="_Toc53687712"/>
+      <w:bookmarkStart w:id="2" w:name="_Toc53841917"/>
       <w:r>
         <w:t>WGAN with clipping:</w:t>
       </w:r>
@@ -849,15 +826,10 @@
         <w:t xml:space="preserve"> or blurry. The Fashion-MNSIT data was also marginally better in my opinion.</w:t>
       </w:r>
       <w:r>
-        <w:t xml:space="preserve"> Most pieces of clothing were recognizable and clear. I </w:t>
-      </w:r>
-      <w:proofErr w:type="gramStart"/>
-      <w:r>
-        <w:t>didn’t</w:t>
-      </w:r>
-      <w:proofErr w:type="gramEnd"/>
-      <w:r>
-        <w:t xml:space="preserve"> train this GAN on the CIFAR-10.</w:t>
+        <w:t xml:space="preserve"> Most pieces of clothing were recognizable and clear. </w:t>
+      </w:r>
+      <w:r>
+        <w:t>The CIFAR-10 results were not great. All were very blurry and hard to recognize.</w:t>
       </w:r>
     </w:p>
     <w:p>
@@ -943,27 +915,14 @@
       <w:r>
         <w:t xml:space="preserve">Figure </w:t>
       </w:r>
-      <w:r>
-        <w:fldChar w:fldCharType="begin"/>
-      </w:r>
-      <w:r>
-        <w:instrText xml:space="preserve"> SEQ Figure \* ARABIC </w:instrText>
-      </w:r>
-      <w:r>
-        <w:fldChar w:fldCharType="separate"/>
-      </w:r>
-      <w:r>
-        <w:rPr>
-          <w:noProof/>
-        </w:rPr>
-        <w:t>5</w:t>
-      </w:r>
-      <w:r>
-        <w:rPr>
-          <w:noProof/>
-        </w:rPr>
-        <w:fldChar w:fldCharType="end"/>
-      </w:r>
+      <w:fldSimple w:instr=" SEQ Figure \* ARABIC ">
+        <w:r>
+          <w:rPr>
+            <w:noProof/>
+          </w:rPr>
+          <w:t>5</w:t>
+        </w:r>
+      </w:fldSimple>
       <w:r>
         <w:t>: Fashion-MNIST</w:t>
       </w:r>
@@ -1023,54 +982,6 @@
         </w:drawing>
       </w:r>
     </w:p>
-    <w:p/>
-    <w:p>
-      <w:pPr>
-        <w:pStyle w:val="Heading2"/>
-        <w:pageBreakBefore/>
-      </w:pPr>
-      <w:bookmarkStart w:id="3" w:name="_Toc53687713"/>
-      <w:r>
-        <w:t>WGAN with penalty:</w:t>
-      </w:r>
-      <w:bookmarkEnd w:id="3"/>
-    </w:p>
-    <w:p>
-      <w:r>
-        <w:t xml:space="preserve">This GAN I also trained for 40000 </w:t>
-      </w:r>
-      <w:r>
-        <w:t>generator iterations. It took about 10 to 15 hours to train.</w:t>
-      </w:r>
-      <w:r>
-        <w:t xml:space="preserve"> There were fewer blurry numbers with this </w:t>
-      </w:r>
-      <w:proofErr w:type="gramStart"/>
-      <w:r>
-        <w:t>GAN</w:t>
-      </w:r>
-      <w:proofErr w:type="gramEnd"/>
-      <w:r>
-        <w:t xml:space="preserve"> but</w:t>
-      </w:r>
-      <w:r>
-        <w:t xml:space="preserve"> I think I could have stood to train it longer. Some of the numbers are not recognizable. I </w:t>
-      </w:r>
-      <w:proofErr w:type="gramStart"/>
-      <w:r>
-        <w:t>don’t</w:t>
-      </w:r>
-      <w:proofErr w:type="gramEnd"/>
-      <w:r>
-        <w:t xml:space="preserve"> think it performed particularly well on the Fashion-MNIST data either. But it performed the best for the CIFAR-10 dataset.</w:t>
-      </w:r>
-      <w:r>
-        <w:t xml:space="preserve"> Many of the generated images were recognizable as one of the data classes. None of them were perfect.</w:t>
-      </w:r>
-      <w:r>
-        <w:t xml:space="preserve"> I think my results would have improved if I had more training time.</w:t>
-      </w:r>
-    </w:p>
     <w:p>
       <w:pPr>
         <w:pStyle w:val="Caption"/>
@@ -1079,16 +990,26 @@
       <w:r>
         <w:t xml:space="preserve">Figure </w:t>
       </w:r>
-      <w:fldSimple w:instr=" SEQ Figure \* ARABIC ">
-        <w:r>
-          <w:rPr>
-            <w:noProof/>
-          </w:rPr>
-          <w:t>6</w:t>
-        </w:r>
-      </w:fldSimple>
-      <w:r>
-        <w:t>: MNSIT</w:t>
+      <w:r>
+        <w:fldChar w:fldCharType="begin"/>
+      </w:r>
+      <w:r>
+        <w:instrText xml:space="preserve"> SEQ Figure \* ARABIC </w:instrText>
+      </w:r>
+      <w:r>
+        <w:fldChar w:fldCharType="separate"/>
+      </w:r>
+      <w:r>
+        <w:rPr>
+          <w:noProof/>
+        </w:rPr>
+        <w:t>6</w:t>
+      </w:r>
+      <w:r>
+        <w:fldChar w:fldCharType="end"/>
+      </w:r>
+      <w:r>
+        <w:t>: CIFAR-10</w:t>
       </w:r>
     </w:p>
     <w:p>
@@ -1097,10 +1018,10 @@
           <w:noProof/>
         </w:rPr>
         <w:drawing>
-          <wp:inline distT="0" distB="0" distL="0" distR="0" wp14:anchorId="04D22508" wp14:editId="150A9169">
+          <wp:inline distT="0" distB="0" distL="0" distR="0" wp14:anchorId="1322D24C" wp14:editId="39EA6EA6">
             <wp:extent cx="2608580" cy="2608580"/>
             <wp:effectExtent l="0" t="0" r="1270" b="1270"/>
-            <wp:docPr id="5" name="Picture 5"/>
+            <wp:docPr id="10" name="Picture 10"/>
             <wp:cNvGraphicFramePr>
               <a:graphicFrameLocks xmlns:a="http://schemas.openxmlformats.org/drawingml/2006/main" noChangeAspect="1"/>
             </wp:cNvGraphicFramePr>
@@ -1108,7 +1029,7 @@
               <a:graphicData uri="http://schemas.openxmlformats.org/drawingml/2006/picture">
                 <pic:pic xmlns:pic="http://schemas.openxmlformats.org/drawingml/2006/picture">
                   <pic:nvPicPr>
-                    <pic:cNvPr id="0" name="Picture 5"/>
+                    <pic:cNvPr id="0" name="Picture 1"/>
                     <pic:cNvPicPr>
                       <a:picLocks noChangeAspect="1" noChangeArrowheads="1"/>
                     </pic:cNvPicPr>
@@ -1146,6 +1067,54 @@
         </w:drawing>
       </w:r>
     </w:p>
+    <w:p/>
+    <w:p>
+      <w:pPr>
+        <w:pStyle w:val="Heading2"/>
+        <w:pageBreakBefore/>
+      </w:pPr>
+      <w:bookmarkStart w:id="3" w:name="_Toc53841918"/>
+      <w:r>
+        <w:t>WGAN with penalty:</w:t>
+      </w:r>
+      <w:bookmarkEnd w:id="3"/>
+    </w:p>
+    <w:p>
+      <w:r>
+        <w:t xml:space="preserve">This GAN I also trained for 40000 </w:t>
+      </w:r>
+      <w:r>
+        <w:t>generator iterations. It took about 10 to 15 hours to train.</w:t>
+      </w:r>
+      <w:r>
+        <w:t xml:space="preserve"> There were fewer blurry numbers with this </w:t>
+      </w:r>
+      <w:proofErr w:type="gramStart"/>
+      <w:r>
+        <w:t>GAN</w:t>
+      </w:r>
+      <w:proofErr w:type="gramEnd"/>
+      <w:r>
+        <w:t xml:space="preserve"> but</w:t>
+      </w:r>
+      <w:r>
+        <w:t xml:space="preserve"> I think I could have stood to train it longer. Some of the numbers are not recognizable. I </w:t>
+      </w:r>
+      <w:proofErr w:type="gramStart"/>
+      <w:r>
+        <w:t>don’t</w:t>
+      </w:r>
+      <w:proofErr w:type="gramEnd"/>
+      <w:r>
+        <w:t xml:space="preserve"> think it performed particularly well on the Fashion-MNIST data either. But it performed the best for the CIFAR-10 dataset.</w:t>
+      </w:r>
+      <w:r>
+        <w:t xml:space="preserve"> Many of the generated images were recognizable as one of the data classes. None of them were perfect.</w:t>
+      </w:r>
+      <w:r>
+        <w:t xml:space="preserve"> I think my results would have improved if I had more training time.</w:t>
+      </w:r>
+    </w:p>
     <w:p>
       <w:pPr>
         <w:pStyle w:val="Caption"/>
@@ -1154,29 +1123,16 @@
       <w:r>
         <w:t xml:space="preserve">Figure </w:t>
       </w:r>
-      <w:r>
-        <w:fldChar w:fldCharType="begin"/>
-      </w:r>
-      <w:r>
-        <w:instrText xml:space="preserve"> SEQ Figure \* ARABIC </w:instrText>
-      </w:r>
-      <w:r>
-        <w:fldChar w:fldCharType="separate"/>
-      </w:r>
-      <w:r>
-        <w:rPr>
-          <w:noProof/>
-        </w:rPr>
-        <w:t>7</w:t>
-      </w:r>
-      <w:r>
-        <w:rPr>
-          <w:noProof/>
-        </w:rPr>
-        <w:fldChar w:fldCharType="end"/>
-      </w:r>
-      <w:r>
-        <w:t>: Fashion-MNSIT</w:t>
+      <w:fldSimple w:instr=" SEQ Figure \* ARABIC ">
+        <w:r>
+          <w:rPr>
+            <w:noProof/>
+          </w:rPr>
+          <w:t>7</w:t>
+        </w:r>
+      </w:fldSimple>
+      <w:r>
+        <w:t>: MNSIT</w:t>
       </w:r>
     </w:p>
     <w:p>
@@ -1185,10 +1141,10 @@
           <w:noProof/>
         </w:rPr>
         <w:drawing>
-          <wp:inline distT="0" distB="0" distL="0" distR="0" wp14:anchorId="33235EBD" wp14:editId="407A588D">
+          <wp:inline distT="0" distB="0" distL="0" distR="0" wp14:anchorId="04D22508" wp14:editId="150A9169">
             <wp:extent cx="2608580" cy="2608580"/>
             <wp:effectExtent l="0" t="0" r="1270" b="1270"/>
-            <wp:docPr id="7" name="Picture 7"/>
+            <wp:docPr id="5" name="Picture 5"/>
             <wp:cNvGraphicFramePr>
               <a:graphicFrameLocks xmlns:a="http://schemas.openxmlformats.org/drawingml/2006/main" noChangeAspect="1"/>
             </wp:cNvGraphicFramePr>
@@ -1196,7 +1152,7 @@
               <a:graphicData uri="http://schemas.openxmlformats.org/drawingml/2006/picture">
                 <pic:pic xmlns:pic="http://schemas.openxmlformats.org/drawingml/2006/picture">
                   <pic:nvPicPr>
-                    <pic:cNvPr id="0" name="Picture 9"/>
+                    <pic:cNvPr id="0" name="Picture 5"/>
                     <pic:cNvPicPr>
                       <a:picLocks noChangeAspect="1" noChangeArrowheads="1"/>
                     </pic:cNvPicPr>
@@ -1242,29 +1198,16 @@
       <w:r>
         <w:t xml:space="preserve">Figure </w:t>
       </w:r>
-      <w:r>
-        <w:fldChar w:fldCharType="begin"/>
-      </w:r>
-      <w:r>
-        <w:instrText xml:space="preserve"> SEQ Figure \* ARABIC </w:instrText>
-      </w:r>
-      <w:r>
-        <w:fldChar w:fldCharType="separate"/>
-      </w:r>
-      <w:r>
-        <w:rPr>
-          <w:noProof/>
-        </w:rPr>
-        <w:t>8</w:t>
-      </w:r>
-      <w:r>
-        <w:rPr>
-          <w:noProof/>
-        </w:rPr>
-        <w:fldChar w:fldCharType="end"/>
-      </w:r>
-      <w:r>
-        <w:t>: CIFAR-10</w:t>
+      <w:fldSimple w:instr=" SEQ Figure \* ARABIC ">
+        <w:r>
+          <w:rPr>
+            <w:noProof/>
+          </w:rPr>
+          <w:t>8</w:t>
+        </w:r>
+      </w:fldSimple>
+      <w:r>
+        <w:t>: Fashion-MNSIT</w:t>
       </w:r>
     </w:p>
     <w:p>
@@ -1273,10 +1216,10 @@
           <w:noProof/>
         </w:rPr>
         <w:drawing>
-          <wp:inline distT="0" distB="0" distL="0" distR="0" wp14:anchorId="2CF639D6" wp14:editId="0072279A">
+          <wp:inline distT="0" distB="0" distL="0" distR="0" wp14:anchorId="33235EBD" wp14:editId="407A588D">
             <wp:extent cx="2608580" cy="2608580"/>
             <wp:effectExtent l="0" t="0" r="1270" b="1270"/>
-            <wp:docPr id="9" name="Picture 9"/>
+            <wp:docPr id="7" name="Picture 7"/>
             <wp:cNvGraphicFramePr>
               <a:graphicFrameLocks xmlns:a="http://schemas.openxmlformats.org/drawingml/2006/main" noChangeAspect="1"/>
             </wp:cNvGraphicFramePr>
@@ -1284,7 +1227,7 @@
               <a:graphicData uri="http://schemas.openxmlformats.org/drawingml/2006/picture">
                 <pic:pic xmlns:pic="http://schemas.openxmlformats.org/drawingml/2006/picture">
                   <pic:nvPicPr>
-                    <pic:cNvPr id="0" name="Picture 13"/>
+                    <pic:cNvPr id="0" name="Picture 9"/>
                     <pic:cNvPicPr>
                       <a:picLocks noChangeAspect="1" noChangeArrowheads="1"/>
                     </pic:cNvPicPr>
@@ -1322,8 +1265,83 @@
         </w:drawing>
       </w:r>
     </w:p>
+    <w:p>
+      <w:pPr>
+        <w:pStyle w:val="Caption"/>
+        <w:keepNext/>
+      </w:pPr>
+      <w:r>
+        <w:t xml:space="preserve">Figure </w:t>
+      </w:r>
+      <w:fldSimple w:instr=" SEQ Figure \* ARABIC ">
+        <w:r>
+          <w:rPr>
+            <w:noProof/>
+          </w:rPr>
+          <w:t>9</w:t>
+        </w:r>
+      </w:fldSimple>
+      <w:r>
+        <w:t>: CIFAR-10</w:t>
+      </w:r>
+    </w:p>
+    <w:p>
+      <w:r>
+        <w:rPr>
+          <w:noProof/>
+        </w:rPr>
+        <w:drawing>
+          <wp:inline distT="0" distB="0" distL="0" distR="0" wp14:anchorId="2CF639D6" wp14:editId="0072279A">
+            <wp:extent cx="2608580" cy="2608580"/>
+            <wp:effectExtent l="0" t="0" r="1270" b="1270"/>
+            <wp:docPr id="9" name="Picture 9"/>
+            <wp:cNvGraphicFramePr>
+              <a:graphicFrameLocks xmlns:a="http://schemas.openxmlformats.org/drawingml/2006/main" noChangeAspect="1"/>
+            </wp:cNvGraphicFramePr>
+            <a:graphic xmlns:a="http://schemas.openxmlformats.org/drawingml/2006/main">
+              <a:graphicData uri="http://schemas.openxmlformats.org/drawingml/2006/picture">
+                <pic:pic xmlns:pic="http://schemas.openxmlformats.org/drawingml/2006/picture">
+                  <pic:nvPicPr>
+                    <pic:cNvPr id="0" name="Picture 13"/>
+                    <pic:cNvPicPr>
+                      <a:picLocks noChangeAspect="1" noChangeArrowheads="1"/>
+                    </pic:cNvPicPr>
+                  </pic:nvPicPr>
+                  <pic:blipFill>
+                    <a:blip r:embed="rId18">
+                      <a:extLst>
+                        <a:ext uri="{28A0092B-C50C-407E-A947-70E740481C1C}">
+                          <a14:useLocalDpi xmlns:a14="http://schemas.microsoft.com/office/drawing/2010/main" val="0"/>
+                        </a:ext>
+                      </a:extLst>
+                    </a:blip>
+                    <a:srcRect/>
+                    <a:stretch>
+                      <a:fillRect/>
+                    </a:stretch>
+                  </pic:blipFill>
+                  <pic:spPr bwMode="auto">
+                    <a:xfrm>
+                      <a:off x="0" y="0"/>
+                      <a:ext cx="2608580" cy="2608580"/>
+                    </a:xfrm>
+                    <a:prstGeom prst="rect">
+                      <a:avLst/>
+                    </a:prstGeom>
+                    <a:noFill/>
+                    <a:ln>
+                      <a:noFill/>
+                    </a:ln>
+                  </pic:spPr>
+                </pic:pic>
+              </a:graphicData>
+            </a:graphic>
+          </wp:inline>
+        </w:drawing>
+      </w:r>
+    </w:p>
     <w:sectPr>
-      <w:headerReference w:type="default" r:id="rId18"/>
+      <w:headerReference w:type="default" r:id="rId19"/>
       <w:pgSz w:w="12240" w:h="15840"/>
       <w:pgMar w:top="720" w:right="720" w:bottom="720" w:left="720" w:header="720" w:footer="720" w:gutter="0"/>
       <w:cols w:space="720"/>

</xml_diff>